<commit_message>
Revisi - 3  Perombakan judul dan BAB I
</commit_message>
<xml_diff>
--- a/Bismillah Sempro/DAFTAR ISI.docx
+++ b/Bismillah Sempro/DAFTAR ISI.docx
@@ -59,9 +59,8 @@
           <w:sz w:val="24"/>
           <w:szCs w:val="24"/>
         </w:rPr>
-        <w:t xml:space="preserve">Halaman </w:t>
-      </w:r>
-      <w:proofErr w:type="spellStart"/>
+        <w:t>H</w:t>
+      </w:r>
       <w:r>
         <w:rPr>
           <w:rFonts w:ascii="Times New Roman" w:hAnsi="Times New Roman" w:cs="Times New Roman"/>
@@ -70,7 +69,7 @@
           <w:sz w:val="24"/>
           <w:szCs w:val="24"/>
         </w:rPr>
-        <w:t>Pe</w:t>
+        <w:t>ALAMAN PERSETUJUAN</w:t>
       </w:r>
       <w:r>
         <w:rPr>
@@ -80,9 +79,8 @@
           <w:sz w:val="24"/>
           <w:szCs w:val="24"/>
         </w:rPr>
-        <w:t>rsetujuan</w:t>
-      </w:r>
-      <w:proofErr w:type="spellEnd"/>
+        <w:tab/>
+      </w:r>
       <w:r>
         <w:rPr>
           <w:rFonts w:ascii="Times New Roman" w:hAnsi="Times New Roman" w:cs="Times New Roman"/>
@@ -91,9 +89,16 @@
           <w:sz w:val="24"/>
           <w:szCs w:val="24"/>
         </w:rPr>
-        <w:tab/>
-      </w:r>
-      <w:r>
+        <w:t>ii</w:t>
+      </w:r>
+    </w:p>
+    <w:p>
+      <w:pPr>
+        <w:tabs>
+          <w:tab w:val="right" w:leader="dot" w:pos="7881"/>
+        </w:tabs>
+        <w:spacing w:line="360" w:lineRule="auto"/>
+        <w:jc w:val="both"/>
         <w:rPr>
           <w:rFonts w:ascii="Times New Roman" w:hAnsi="Times New Roman" w:cs="Times New Roman"/>
           <w:b/>
@@ -101,16 +106,8 @@
           <w:sz w:val="24"/>
           <w:szCs w:val="24"/>
         </w:rPr>
-        <w:t>ii</w:t>
-      </w:r>
-    </w:p>
-    <w:p>
-      <w:pPr>
-        <w:tabs>
-          <w:tab w:val="right" w:leader="dot" w:pos="7881"/>
-        </w:tabs>
-        <w:spacing w:line="360" w:lineRule="auto"/>
-        <w:jc w:val="both"/>
+      </w:pPr>
+      <w:r>
         <w:rPr>
           <w:rFonts w:ascii="Times New Roman" w:hAnsi="Times New Roman" w:cs="Times New Roman"/>
           <w:b/>
@@ -118,7 +115,8 @@
           <w:sz w:val="24"/>
           <w:szCs w:val="24"/>
         </w:rPr>
-      </w:pPr>
+        <w:t>D</w:t>
+      </w:r>
       <w:r>
         <w:rPr>
           <w:rFonts w:ascii="Times New Roman" w:hAnsi="Times New Roman" w:cs="Times New Roman"/>
@@ -127,7 +125,7 @@
           <w:sz w:val="24"/>
           <w:szCs w:val="24"/>
         </w:rPr>
-        <w:t>Daftar Isi</w:t>
+        <w:t>AFTAR ISI</w:t>
       </w:r>
       <w:r>
         <w:rPr>
@@ -173,7 +171,7 @@
           <w:sz w:val="24"/>
           <w:szCs w:val="24"/>
         </w:rPr>
-        <w:t xml:space="preserve">Daftar </w:t>
+        <w:t>D</w:t>
       </w:r>
       <w:r>
         <w:rPr>
@@ -183,7 +181,7 @@
           <w:sz w:val="24"/>
           <w:szCs w:val="24"/>
         </w:rPr>
-        <w:t>Gambar</w:t>
+        <w:t>AFTAR GAMBAR</w:t>
       </w:r>
       <w:r>
         <w:rPr>
@@ -229,9 +227,8 @@
           <w:sz w:val="24"/>
           <w:szCs w:val="24"/>
         </w:rPr>
-        <w:t xml:space="preserve">Daftar </w:t>
-      </w:r>
-      <w:proofErr w:type="spellStart"/>
+        <w:t>D</w:t>
+      </w:r>
       <w:r>
         <w:rPr>
           <w:rFonts w:ascii="Times New Roman" w:hAnsi="Times New Roman" w:cs="Times New Roman"/>
@@ -240,9 +237,8 @@
           <w:sz w:val="24"/>
           <w:szCs w:val="24"/>
         </w:rPr>
-        <w:t>Tabel</w:t>
-      </w:r>
-      <w:proofErr w:type="spellEnd"/>
+        <w:t>AFTAR TABEL</w:t>
+      </w:r>
       <w:r>
         <w:rPr>
           <w:rFonts w:ascii="Times New Roman" w:hAnsi="Times New Roman" w:cs="Times New Roman"/>
@@ -978,6 +974,7 @@
         <w:t xml:space="preserve"> </w:t>
       </w:r>
       <w:proofErr w:type="spellStart"/>
+      <w:proofErr w:type="gramStart"/>
       <w:r>
         <w:rPr>
           <w:rFonts w:ascii="Times New Roman" w:hAnsi="Times New Roman" w:cs="Times New Roman"/>
@@ -995,16 +992,33 @@
         </w:rPr>
         <w:t xml:space="preserve"> </w:t>
       </w:r>
-      <w:proofErr w:type="spellStart"/>
-      <w:r>
-        <w:rPr>
-          <w:rFonts w:ascii="Times New Roman" w:hAnsi="Times New Roman" w:cs="Times New Roman"/>
-          <w:sz w:val="24"/>
-          <w:szCs w:val="24"/>
-        </w:rPr>
-        <w:t>Adalah</w:t>
-      </w:r>
-      <w:proofErr w:type="spellEnd"/>
+      <w:r>
+        <w:rPr>
+          <w:rFonts w:ascii="Times New Roman" w:hAnsi="Times New Roman" w:cs="Times New Roman"/>
+          <w:sz w:val="24"/>
+          <w:szCs w:val="24"/>
+        </w:rPr>
+        <w:t xml:space="preserve"> </w:t>
+      </w:r>
+      <w:proofErr w:type="spellStart"/>
+      <w:r>
+        <w:rPr>
+          <w:rFonts w:ascii="Times New Roman" w:hAnsi="Times New Roman" w:cs="Times New Roman"/>
+          <w:sz w:val="24"/>
+          <w:szCs w:val="24"/>
+        </w:rPr>
+        <w:t>menurut</w:t>
+      </w:r>
+      <w:proofErr w:type="spellEnd"/>
+      <w:proofErr w:type="gramEnd"/>
+      <w:r>
+        <w:rPr>
+          <w:rFonts w:ascii="Times New Roman" w:hAnsi="Times New Roman" w:cs="Times New Roman"/>
+          <w:sz w:val="24"/>
+          <w:szCs w:val="24"/>
+        </w:rPr>
+        <w:t xml:space="preserve"> (Turban, 2005)</w:t>
+      </w:r>
       <w:r>
         <w:rPr>
           <w:rFonts w:ascii="Times New Roman" w:hAnsi="Times New Roman" w:cs="Times New Roman"/>
@@ -1048,15 +1062,7 @@
           <w:sz w:val="24"/>
           <w:szCs w:val="24"/>
         </w:rPr>
-        <w:t>Kes</w:t>
-      </w:r>
-      <w:r>
-        <w:rPr>
-          <w:rFonts w:ascii="Times New Roman" w:hAnsi="Times New Roman" w:cs="Times New Roman"/>
-          <w:sz w:val="24"/>
-          <w:szCs w:val="24"/>
-        </w:rPr>
-        <w:t>trukturan</w:t>
+        <w:t>Menyelesaikan</w:t>
       </w:r>
       <w:proofErr w:type="spellEnd"/>
       <w:r>
@@ -1074,6 +1080,60 @@
           <w:sz w:val="24"/>
           <w:szCs w:val="24"/>
         </w:rPr>
+        <w:t>suatu</w:t>
+      </w:r>
+      <w:proofErr w:type="spellEnd"/>
+      <w:r>
+        <w:rPr>
+          <w:rFonts w:ascii="Times New Roman" w:hAnsi="Times New Roman" w:cs="Times New Roman"/>
+          <w:sz w:val="24"/>
+          <w:szCs w:val="24"/>
+        </w:rPr>
+        <w:t xml:space="preserve"> </w:t>
+      </w:r>
+      <w:proofErr w:type="spellStart"/>
+      <w:r>
+        <w:rPr>
+          <w:rFonts w:ascii="Times New Roman" w:hAnsi="Times New Roman" w:cs="Times New Roman"/>
+          <w:sz w:val="24"/>
+          <w:szCs w:val="24"/>
+        </w:rPr>
+        <w:t>masalah</w:t>
+      </w:r>
+      <w:proofErr w:type="spellEnd"/>
+      <w:r>
+        <w:rPr>
+          <w:rFonts w:ascii="Times New Roman" w:hAnsi="Times New Roman" w:cs="Times New Roman"/>
+          <w:sz w:val="24"/>
+          <w:szCs w:val="24"/>
+        </w:rPr>
+        <w:t xml:space="preserve"> </w:t>
+      </w:r>
+      <w:proofErr w:type="spellStart"/>
+      <w:r>
+        <w:rPr>
+          <w:rFonts w:ascii="Times New Roman" w:hAnsi="Times New Roman" w:cs="Times New Roman"/>
+          <w:sz w:val="24"/>
+          <w:szCs w:val="24"/>
+        </w:rPr>
+        <w:t>dengan</w:t>
+      </w:r>
+      <w:proofErr w:type="spellEnd"/>
+      <w:r>
+        <w:rPr>
+          <w:rFonts w:ascii="Times New Roman" w:hAnsi="Times New Roman" w:cs="Times New Roman"/>
+          <w:sz w:val="24"/>
+          <w:szCs w:val="24"/>
+        </w:rPr>
+        <w:t xml:space="preserve"> </w:t>
+      </w:r>
+      <w:proofErr w:type="spellStart"/>
+      <w:r>
+        <w:rPr>
+          <w:rFonts w:ascii="Times New Roman" w:hAnsi="Times New Roman" w:cs="Times New Roman"/>
+          <w:sz w:val="24"/>
+          <w:szCs w:val="24"/>
+        </w:rPr>
         <w:t>keputusan</w:t>
       </w:r>
       <w:proofErr w:type="spellEnd"/>
@@ -1085,20 +1145,185 @@
         </w:rPr>
         <w:t xml:space="preserve"> </w:t>
       </w:r>
-      <w:r>
-        <w:rPr>
-          <w:rFonts w:ascii="Times New Roman" w:hAnsi="Times New Roman" w:cs="Times New Roman"/>
-          <w:sz w:val="24"/>
-          <w:szCs w:val="24"/>
-        </w:rPr>
-        <w:tab/>
-      </w:r>
-      <w:r>
-        <w:rPr>
-          <w:rFonts w:ascii="Times New Roman" w:hAnsi="Times New Roman" w:cs="Times New Roman"/>
-          <w:sz w:val="24"/>
-          <w:szCs w:val="24"/>
-        </w:rPr>
+      <w:proofErr w:type="spellStart"/>
+      <w:r>
+        <w:rPr>
+          <w:rFonts w:ascii="Times New Roman" w:hAnsi="Times New Roman" w:cs="Times New Roman"/>
+          <w:sz w:val="24"/>
+          <w:szCs w:val="24"/>
+        </w:rPr>
+        <w:t>dapat</w:t>
+      </w:r>
+      <w:proofErr w:type="spellEnd"/>
+      <w:r>
+        <w:rPr>
+          <w:rFonts w:ascii="Times New Roman" w:hAnsi="Times New Roman" w:cs="Times New Roman"/>
+          <w:sz w:val="24"/>
+          <w:szCs w:val="24"/>
+        </w:rPr>
+        <w:t xml:space="preserve"> </w:t>
+      </w:r>
+      <w:proofErr w:type="spellStart"/>
+      <w:r>
+        <w:rPr>
+          <w:rFonts w:ascii="Times New Roman" w:hAnsi="Times New Roman" w:cs="Times New Roman"/>
+          <w:sz w:val="24"/>
+          <w:szCs w:val="24"/>
+        </w:rPr>
+        <w:t>dilihat</w:t>
+      </w:r>
+      <w:proofErr w:type="spellEnd"/>
+      <w:r>
+        <w:rPr>
+          <w:rFonts w:ascii="Times New Roman" w:hAnsi="Times New Roman" w:cs="Times New Roman"/>
+          <w:sz w:val="24"/>
+          <w:szCs w:val="24"/>
+        </w:rPr>
+        <w:t xml:space="preserve"> </w:t>
+      </w:r>
+      <w:proofErr w:type="spellStart"/>
+      <w:r>
+        <w:rPr>
+          <w:rFonts w:ascii="Times New Roman" w:hAnsi="Times New Roman" w:cs="Times New Roman"/>
+          <w:sz w:val="24"/>
+          <w:szCs w:val="24"/>
+        </w:rPr>
+        <w:t>dari</w:t>
+      </w:r>
+      <w:proofErr w:type="spellEnd"/>
+      <w:r>
+        <w:rPr>
+          <w:rFonts w:ascii="Times New Roman" w:hAnsi="Times New Roman" w:cs="Times New Roman"/>
+          <w:sz w:val="24"/>
+          <w:szCs w:val="24"/>
+        </w:rPr>
+        <w:t xml:space="preserve"> </w:t>
+      </w:r>
+      <w:proofErr w:type="spellStart"/>
+      <w:r>
+        <w:rPr>
+          <w:rFonts w:ascii="Times New Roman" w:hAnsi="Times New Roman" w:cs="Times New Roman"/>
+          <w:sz w:val="24"/>
+          <w:szCs w:val="24"/>
+        </w:rPr>
+        <w:t>kestrukturannya</w:t>
+      </w:r>
+      <w:proofErr w:type="spellEnd"/>
+      <w:r>
+        <w:rPr>
+          <w:rFonts w:ascii="Times New Roman" w:hAnsi="Times New Roman" w:cs="Times New Roman"/>
+          <w:sz w:val="24"/>
+          <w:szCs w:val="24"/>
+        </w:rPr>
+        <w:t xml:space="preserve"> </w:t>
+      </w:r>
+      <w:proofErr w:type="spellStart"/>
+      <w:r>
+        <w:rPr>
+          <w:rFonts w:ascii="Times New Roman" w:hAnsi="Times New Roman" w:cs="Times New Roman"/>
+          <w:sz w:val="24"/>
+          <w:szCs w:val="24"/>
+        </w:rPr>
+        <w:t>dalam</w:t>
+      </w:r>
+      <w:proofErr w:type="spellEnd"/>
+      <w:r>
+        <w:rPr>
+          <w:rFonts w:ascii="Times New Roman" w:hAnsi="Times New Roman" w:cs="Times New Roman"/>
+          <w:sz w:val="24"/>
+          <w:szCs w:val="24"/>
+        </w:rPr>
+        <w:t xml:space="preserve"> </w:t>
+      </w:r>
+      <w:proofErr w:type="spellStart"/>
+      <w:r>
+        <w:rPr>
+          <w:rFonts w:ascii="Times New Roman" w:hAnsi="Times New Roman" w:cs="Times New Roman"/>
+          <w:sz w:val="24"/>
+          <w:szCs w:val="24"/>
+        </w:rPr>
+        <w:t>menentukan</w:t>
+      </w:r>
+      <w:proofErr w:type="spellEnd"/>
+      <w:r>
+        <w:rPr>
+          <w:rFonts w:ascii="Times New Roman" w:hAnsi="Times New Roman" w:cs="Times New Roman"/>
+          <w:sz w:val="24"/>
+          <w:szCs w:val="24"/>
+        </w:rPr>
+        <w:t xml:space="preserve"> </w:t>
+      </w:r>
+      <w:proofErr w:type="spellStart"/>
+      <w:r>
+        <w:rPr>
+          <w:rFonts w:ascii="Times New Roman" w:hAnsi="Times New Roman" w:cs="Times New Roman"/>
+          <w:sz w:val="24"/>
+          <w:szCs w:val="24"/>
+        </w:rPr>
+        <w:t>keputusannya</w:t>
+      </w:r>
+      <w:proofErr w:type="spellEnd"/>
+      <w:r>
+        <w:rPr>
+          <w:rFonts w:ascii="Times New Roman" w:hAnsi="Times New Roman" w:cs="Times New Roman"/>
+          <w:sz w:val="24"/>
+          <w:szCs w:val="24"/>
+        </w:rPr>
+        <w:t xml:space="preserve"> </w:t>
+      </w:r>
+      <w:proofErr w:type="spellStart"/>
+      <w:r>
+        <w:rPr>
+          <w:rFonts w:ascii="Times New Roman" w:hAnsi="Times New Roman" w:cs="Times New Roman"/>
+          <w:sz w:val="24"/>
+          <w:szCs w:val="24"/>
+        </w:rPr>
+        <w:t>dapat</w:t>
+      </w:r>
+      <w:proofErr w:type="spellEnd"/>
+      <w:r>
+        <w:rPr>
+          <w:rFonts w:ascii="Times New Roman" w:hAnsi="Times New Roman" w:cs="Times New Roman"/>
+          <w:sz w:val="24"/>
+          <w:szCs w:val="24"/>
+        </w:rPr>
+        <w:t xml:space="preserve"> </w:t>
+      </w:r>
+      <w:proofErr w:type="spellStart"/>
+      <w:r>
+        <w:rPr>
+          <w:rFonts w:ascii="Times New Roman" w:hAnsi="Times New Roman" w:cs="Times New Roman"/>
+          <w:sz w:val="24"/>
+          <w:szCs w:val="24"/>
+        </w:rPr>
+        <w:t>dibagi</w:t>
+      </w:r>
+      <w:proofErr w:type="spellEnd"/>
+      <w:r>
+        <w:rPr>
+          <w:rFonts w:ascii="Times New Roman" w:hAnsi="Times New Roman" w:cs="Times New Roman"/>
+          <w:sz w:val="24"/>
+          <w:szCs w:val="24"/>
+        </w:rPr>
+        <w:t xml:space="preserve"> </w:t>
+      </w:r>
+      <w:proofErr w:type="spellStart"/>
+      <w:r>
+        <w:rPr>
+          <w:rFonts w:ascii="Times New Roman" w:hAnsi="Times New Roman" w:cs="Times New Roman"/>
+          <w:sz w:val="24"/>
+          <w:szCs w:val="24"/>
+        </w:rPr>
+        <w:t>menjadi</w:t>
+      </w:r>
+      <w:proofErr w:type="spellEnd"/>
+      <w:r>
+        <w:rPr>
+          <w:rFonts w:ascii="Times New Roman" w:hAnsi="Times New Roman" w:cs="Times New Roman"/>
+          <w:sz w:val="24"/>
+          <w:szCs w:val="24"/>
+        </w:rPr>
+        <w:tab/>
         <w:t>7</w:t>
       </w:r>
     </w:p>
@@ -1235,7 +1460,15 @@
           <w:sz w:val="24"/>
           <w:szCs w:val="24"/>
         </w:rPr>
-        <w:t xml:space="preserve"> Proses Data Ming</w:t>
+        <w:t xml:space="preserve"> Proses Data Min</w:t>
+      </w:r>
+      <w:r>
+        <w:rPr>
+          <w:rFonts w:ascii="Times New Roman" w:hAnsi="Times New Roman" w:cs="Times New Roman"/>
+          <w:sz w:val="24"/>
+          <w:szCs w:val="24"/>
+        </w:rPr>
+        <w:t>ing</w:t>
       </w:r>
       <w:r>
         <w:rPr>
@@ -1622,6 +1855,7 @@
           <w:sz w:val="24"/>
           <w:szCs w:val="24"/>
         </w:rPr>
+        <w:lastRenderedPageBreak/>
         <w:t>Konsep</w:t>
       </w:r>
       <w:proofErr w:type="spellEnd"/>
@@ -1835,7 +2069,6 @@
           <w:sz w:val="24"/>
           <w:szCs w:val="24"/>
         </w:rPr>
-        <w:lastRenderedPageBreak/>
         <w:t>UML</w:t>
       </w:r>
       <w:r>
@@ -2198,7 +2431,15 @@
           <w:sz w:val="24"/>
           <w:szCs w:val="24"/>
         </w:rPr>
-        <w:t>33</w:t>
+        <w:t>3</w:t>
+      </w:r>
+      <w:r>
+        <w:rPr>
+          <w:rFonts w:ascii="Times New Roman" w:hAnsi="Times New Roman" w:cs="Times New Roman"/>
+          <w:sz w:val="24"/>
+          <w:szCs w:val="24"/>
+        </w:rPr>
+        <w:t>2</w:t>
       </w:r>
     </w:p>
     <w:p>

</xml_diff>